<commit_message>
Mas ejercicios y resumenes
</commit_message>
<xml_diff>
--- a/EjerciciosResueltos/7.2.docx
+++ b/EjerciciosResueltos/7.2.docx
@@ -88,10 +88,13 @@
     </w:p>
     <w:p>
       <w:r>
+        <w:rPr>
+          <w:noProof/>
+        </w:rPr>
         <w:drawing>
-          <wp:inline distT="0" distB="0" distL="0" distR="0" wp14:anchorId="0FCDC021" wp14:editId="43648182">
-            <wp:extent cx="5508903" cy="739140"/>
-            <wp:effectExtent l="0" t="0" r="0" b="3810"/>
+          <wp:inline distT="0" distB="0" distL="0" distR="0" wp14:anchorId="0FCDC021" wp14:editId="4128BB3B">
+            <wp:extent cx="6133630" cy="822960"/>
+            <wp:effectExtent l="0" t="0" r="635" b="0"/>
             <wp:docPr id="3" name="Imagen 3" descr="Texto&#10;&#10;Descripción generada automáticamente"/>
             <wp:cNvGraphicFramePr>
               <a:graphicFrameLocks xmlns:a="http://schemas.openxmlformats.org/drawingml/2006/main" noChangeAspect="1"/>
@@ -112,7 +115,7 @@
                   <pic:spPr>
                     <a:xfrm>
                       <a:off x="0" y="0"/>
-                      <a:ext cx="5514168" cy="739846"/>
+                      <a:ext cx="6142263" cy="824118"/>
                     </a:xfrm>
                     <a:prstGeom prst="rect">
                       <a:avLst/>
@@ -127,6 +130,9 @@
     </w:p>
     <w:p>
       <w:r>
+        <w:rPr>
+          <w:noProof/>
+        </w:rPr>
         <w:drawing>
           <wp:inline distT="0" distB="0" distL="0" distR="0" wp14:anchorId="23F79C5B" wp14:editId="737BFB8E">
             <wp:extent cx="5400040" cy="2824480"/>
@@ -166,6 +172,9 @@
     </w:p>
     <w:p>
       <w:r>
+        <w:rPr>
+          <w:noProof/>
+        </w:rPr>
         <w:lastRenderedPageBreak/>
         <w:drawing>
           <wp:inline distT="0" distB="0" distL="0" distR="0" wp14:anchorId="7F84A5BE" wp14:editId="11AB2FC0">

</xml_diff>